<commit_message>
js for next button
</commit_message>
<xml_diff>
--- a/public/Testing.docx
+++ b/public/Testing.docx
@@ -356,7 +356,7 @@
                         <w:szCs w:val="22"/>
                         <w:u w:val="single"/>
                       </w:rPr>
-                      <w:t xml:space="preserve">sdsad</w:t>
+                      <w:t xml:space="preserve"/>
                     </w:r>
                   </w:hyperlink>
                   <w:r>
@@ -444,7 +444,7 @@
                         <w:szCs w:val="22"/>
                         <w:u w:val="single"/>
                       </w:rPr>
-                      <w:t xml:space="preserve">sdsad</w:t>
+                      <w:t xml:space="preserve"/>
                     </w:r>
                   </w:hyperlink>
                   <w:r>

</xml_diff>